<commit_message>
adding variable file and main file
</commit_message>
<xml_diff>
--- a/steps.docx
+++ b/steps.docx
@@ -48,6 +48,152 @@
           <w:ilvl w:val="0"/>
           <w:numId w:val="1"/>
         </w:numPr>
+      </w:pPr>
+      <w:r>
+        <w:t xml:space="preserve">Add provider with subscription id </w:t>
+      </w:r>
+      <w:r>
+        <w:t>using</w:t>
+      </w:r>
+    </w:p>
+    <w:p>
+      <w:pPr>
+        <w:pStyle w:val="ListParagraph"/>
+      </w:pPr>
+    </w:p>
+    <w:p>
+      <w:pPr>
+        <w:pStyle w:val="ListParagraph"/>
+      </w:pPr>
+      <w:r>
+        <w:t>$</w:t>
+      </w:r>
+      <w:proofErr w:type="spellStart"/>
+      <w:proofErr w:type="gramStart"/>
+      <w:r>
+        <w:t>env:ARM</w:t>
+      </w:r>
+      <w:proofErr w:type="gramEnd"/>
+      <w:r>
+        <w:t>_SUBSCRIPTION_ID</w:t>
+      </w:r>
+      <w:proofErr w:type="spellEnd"/>
+      <w:r>
+        <w:t xml:space="preserve"> = ""</w:t>
+      </w:r>
+    </w:p>
+    <w:p>
+      <w:pPr>
+        <w:pStyle w:val="ListParagraph"/>
+      </w:pPr>
+      <w:r>
+        <w:t>echo $</w:t>
+      </w:r>
+      <w:proofErr w:type="spellStart"/>
+      <w:proofErr w:type="gramStart"/>
+      <w:r>
+        <w:t>env:ARM</w:t>
+      </w:r>
+      <w:proofErr w:type="gramEnd"/>
+      <w:r>
+        <w:t>_SUBSCRIPTION_ID</w:t>
+      </w:r>
+      <w:proofErr w:type="spellEnd"/>
+    </w:p>
+    <w:p>
+      <w:pPr>
+        <w:pStyle w:val="ListParagraph"/>
+      </w:pPr>
+    </w:p>
+    <w:p>
+      <w:pPr>
+        <w:pStyle w:val="ListParagraph"/>
+        <w:numPr>
+          <w:ilvl w:val="0"/>
+          <w:numId w:val="1"/>
+        </w:numPr>
+      </w:pPr>
+      <w:r>
+        <w:t>Add resource group</w:t>
+      </w:r>
+    </w:p>
+    <w:p>
+      <w:pPr>
+        <w:pStyle w:val="ListParagraph"/>
+        <w:numPr>
+          <w:ilvl w:val="0"/>
+          <w:numId w:val="1"/>
+        </w:numPr>
+      </w:pPr>
+      <w:r>
+        <w:t xml:space="preserve">Add resource group names and stuff as a </w:t>
+      </w:r>
+      <w:r>
+        <w:t>variable,</w:t>
+      </w:r>
+      <w:r>
+        <w:t xml:space="preserve"> </w:t>
+      </w:r>
+    </w:p>
+    <w:p/>
+    <w:p>
+      <w:pPr>
+        <w:pStyle w:val="ListParagraph"/>
+        <w:numPr>
+          <w:ilvl w:val="0"/>
+          <w:numId w:val="1"/>
+        </w:numPr>
+        <w:rPr>
+          <w:b/>
+          <w:bCs/>
+        </w:rPr>
+      </w:pPr>
+      <w:proofErr w:type="spellStart"/>
+      <w:r>
+        <w:t>Adiing</w:t>
+      </w:r>
+      <w:proofErr w:type="spellEnd"/>
+      <w:r>
+        <w:t xml:space="preserve"> </w:t>
+      </w:r>
+      <w:proofErr w:type="spellStart"/>
+      <w:r>
+        <w:rPr>
+          <w:b/>
+          <w:bCs/>
+        </w:rPr>
+        <w:t>azurerm_kubernetes_cluster</w:t>
+      </w:r>
+      <w:proofErr w:type="spellEnd"/>
+      <w:r>
+        <w:rPr>
+          <w:b/>
+          <w:bCs/>
+        </w:rPr>
+        <w:t xml:space="preserve"> as main </w:t>
+      </w:r>
+      <w:proofErr w:type="spellStart"/>
+      <w:r>
+        <w:rPr>
+          <w:b/>
+          <w:bCs/>
+        </w:rPr>
+        <w:t>tf</w:t>
+      </w:r>
+      <w:proofErr w:type="spellEnd"/>
+    </w:p>
+    <w:p>
+      <w:pPr>
+        <w:pStyle w:val="ListParagraph"/>
+        <w:rPr>
+          <w:b/>
+          <w:bCs/>
+        </w:rPr>
+      </w:pPr>
+    </w:p>
+    <w:p>
+      <w:pPr>
+        <w:pStyle w:val="ListParagraph"/>
       </w:pPr>
     </w:p>
     <w:sectPr>
@@ -65,7 +211,7 @@
   <w:abstractNum w:abstractNumId="0" w15:restartNumberingAfterBreak="0">
     <w:nsid w:val="3F835738"/>
     <w:multiLevelType w:val="hybridMultilevel"/>
-    <w:tmpl w:val="23C22A58"/>
+    <w:tmpl w:val="CC127946"/>
     <w:lvl w:ilvl="0" w:tplc="0409000F">
       <w:start w:val="1"/>
       <w:numFmt w:val="decimal"/>
@@ -757,7 +903,6 @@
   <w:style w:type="character" w:default="1" w:styleId="DefaultParagraphFont">
     <w:name w:val="Default Paragraph Font"/>
     <w:uiPriority w:val="1"/>
-    <w:semiHidden/>
     <w:unhideWhenUsed/>
   </w:style>
   <w:style w:type="table" w:default="1" w:styleId="TableNormal">

</xml_diff>